<commit_message>
updated ComparisonReports to include newer Oyster updates (7-26-24)
</commit_message>
<xml_diff>
--- a/comparison/ComparisonReportsOverview.docx
+++ b/comparison/ComparisonReportsOverview.docx
@@ -607,18 +607,6 @@
         </w:numPr>
       </w:pPr>
       <w:r>
-        <w:t>Currently in IndicatorQuantiles report, will work on porting to Comparison Reports</w:t>
-      </w:r>
-    </w:p>
-    <w:p>
-      <w:pPr>
-        <w:pStyle w:val="ListParagraph"/>
-        <w:numPr>
-          <w:ilvl w:val="2"/>
-          <w:numId w:val="1"/>
-        </w:numPr>
-      </w:pPr>
-      <w:r>
         <w:t xml:space="preserve">Checks for SEACAR Flag </w:t>
       </w:r>
       <w:r>
@@ -840,6 +828,111 @@
     </w:p>
     <w:p>
       <w:pPr>
+        <w:pStyle w:val="ListParagraph"/>
+        <w:numPr>
+          <w:ilvl w:val="1"/>
+          <w:numId w:val="1"/>
+        </w:numPr>
+        <w:rPr>
+          <w:b/>
+          <w:bCs/>
+        </w:rPr>
+      </w:pPr>
+      <w:r>
+        <w:rPr>
+          <w:b/>
+          <w:bCs/>
+        </w:rPr>
+        <w:t>Secchi Depth Visible on Bottom</w:t>
+      </w:r>
+    </w:p>
+    <w:p>
+      <w:pPr>
+        <w:pStyle w:val="ListParagraph"/>
+        <w:numPr>
+          <w:ilvl w:val="2"/>
+          <w:numId w:val="1"/>
+        </w:numPr>
+      </w:pPr>
+      <w:r>
+        <w:t>Analy</w:t>
+      </w:r>
+      <w:r>
+        <w:t>sis performed at the Program level to provide counts of data for the following checks:</w:t>
+      </w:r>
+    </w:p>
+    <w:p>
+      <w:pPr>
+        <w:pStyle w:val="ListParagraph"/>
+        <w:numPr>
+          <w:ilvl w:val="3"/>
+          <w:numId w:val="1"/>
+        </w:numPr>
+      </w:pPr>
+      <w:r>
+        <w:rPr>
+          <w:i/>
+          <w:iCs/>
+        </w:rPr>
+        <w:t>N Secchi VOB</w:t>
+      </w:r>
+      <w:r>
+        <w:t xml:space="preserve">: Count of values where </w:t>
+      </w:r>
+      <w:proofErr w:type="spellStart"/>
+      <w:r>
+        <w:t>TotalDepth</w:t>
+      </w:r>
+      <w:proofErr w:type="spellEnd"/>
+      <w:r>
+        <w:t xml:space="preserve"> == </w:t>
+      </w:r>
+      <w:proofErr w:type="spellStart"/>
+      <w:r>
+        <w:t>ResultValue</w:t>
+      </w:r>
+      <w:proofErr w:type="spellEnd"/>
+    </w:p>
+    <w:p>
+      <w:pPr>
+        <w:pStyle w:val="ListParagraph"/>
+        <w:numPr>
+          <w:ilvl w:val="3"/>
+          <w:numId w:val="1"/>
+        </w:numPr>
+      </w:pPr>
+      <w:r>
+        <w:rPr>
+          <w:i/>
+          <w:iCs/>
+        </w:rPr>
+        <w:t>N Flagged 8Q</w:t>
+      </w:r>
+      <w:r>
+        <w:t>: Count of values where SEACAR_QAQCFlagCode contains 8Q designation (Original value = “ON BOTTOM”)</w:t>
+      </w:r>
+    </w:p>
+    <w:p>
+      <w:pPr>
+        <w:pStyle w:val="ListParagraph"/>
+        <w:numPr>
+          <w:ilvl w:val="3"/>
+          <w:numId w:val="1"/>
+        </w:numPr>
+      </w:pPr>
+      <w:r>
+        <w:rPr>
+          <w:i/>
+          <w:iCs/>
+        </w:rPr>
+        <w:t>N Flagged 1Q</w:t>
+      </w:r>
+      <w:r>
+        <w:t>: Count of values where SEACAR_QAQCFlagCode contains 1Q designation (Calculated by SEACAR)</w:t>
+      </w:r>
+    </w:p>
+    <w:p>
+      <w:pPr>
         <w:pStyle w:val="Heading3"/>
       </w:pPr>
       <w:r>
@@ -901,6 +994,7 @@
         </w:numPr>
       </w:pPr>
       <w:r>
+        <w:lastRenderedPageBreak/>
         <w:t xml:space="preserve">Contains the information included in the “Program Differences” tables in the .PDF report. Shows a count of number of records for each </w:t>
       </w:r>
       <w:proofErr w:type="spellStart"/>
@@ -1007,7 +1101,6 @@
         </w:numPr>
       </w:pPr>
       <w:r>
-        <w:lastRenderedPageBreak/>
         <w:t xml:space="preserve">An overview of </w:t>
       </w:r>
       <w:proofErr w:type="spellStart"/>
@@ -1105,10 +1198,12 @@
         <w:t xml:space="preserve">, and Include status (0 or 1). Note: </w:t>
       </w:r>
       <w:proofErr w:type="spellStart"/>
+      <w:proofErr w:type="gramStart"/>
       <w:r>
         <w:t>the</w:t>
       </w:r>
       <w:proofErr w:type="spellEnd"/>
+      <w:proofErr w:type="gramEnd"/>
       <w:r>
         <w:t xml:space="preserve"> Include values are not necessarily being determined by the </w:t>
       </w:r>

</xml_diff>